<commit_message>
Update - Jet framework and admin dashboard - Backup on local server - Historic model and data gestion - Foregin key search
</commit_message>
<xml_diff>
--- a/templates/word_doc/base.docx
+++ b/templates/word_doc/base.docx
@@ -3,10 +3,74 @@
 <w:document xmlns:wpc="http://schemas.microsoft.com/office/word/2010/wordprocessingCanvas" xmlns:mo="http://schemas.microsoft.com/office/mac/office/2008/main" xmlns:mc="http://schemas.openxmlformats.org/markup-compatibility/2006" xmlns:mv="urn:schemas-microsoft-com:mac:vml" xmlns:o="urn:schemas-microsoft-com:office:office" xmlns:r="http://schemas.openxmlformats.org/officeDocument/2006/relationships" xmlns:m="http://schemas.openxmlformats.org/officeDocument/2006/math" xmlns:v="urn:schemas-microsoft-com:vml" xmlns:wp14="http://schemas.microsoft.com/office/word/2010/wordprocessingDrawing" xmlns:wp="http://schemas.openxmlformats.org/drawingml/2006/wordprocessingDrawing" xmlns:w10="urn:schemas-microsoft-com:office:word" xmlns:w="http://schemas.openxmlformats.org/wordprocessingml/2006/main" xmlns:w14="http://schemas.microsoft.com/office/word/2010/wordml" xmlns:w15="http://schemas.microsoft.com/office/word/2012/wordml" xmlns:wpg="http://schemas.microsoft.com/office/word/2010/wordprocessingGroup" xmlns:wpi="http://schemas.microsoft.com/office/word/2010/wordprocessingInk" xmlns:wne="http://schemas.microsoft.com/office/word/2006/wordml" xmlns:wps="http://schemas.microsoft.com/office/word/2010/wordprocessingShape" mc:Ignorable="w14 w15 wp14">
   <w:body>
     <w:p>
+      <w:r>
+        <w:t>Titolo Opera: {{titolo_opera}}</w:t>
+      </w:r>
+    </w:p>
+    <w:p>
+      <w:r>
+        <w:t>Autore: {{autore_opera}}</w:t>
+      </w:r>
+    </w:p>
+    <w:p>
+      <w:r>
+        <w:t>Data di nascita: {{nasciata}}</w:t>
+      </w:r>
+    </w:p>
+    <w:p>
+      <w:r>
+        <w:t>Stato: {{stato}}</w:t>
+      </w:r>
+    </w:p>
+    <w:p>
+      <w:r>
+        <w:t>Riconoscimenti: {{riconoscimenti}}</w:t>
+      </w:r>
+    </w:p>
+    <w:p>
+      <w:r>
+        <w:t>Dati tecnici: {{dati_tecnici}}</w:t>
+      </w:r>
+    </w:p>
+    <w:p>
+      <w:r>
+        <w:t>Tecnica: {{tecnica}}</w:t>
+      </w:r>
+    </w:p>
+    <w:p>
+      <w:r>
+        <w:t>Anno realizzazione: {{anno_realizzaizone}}</w:t>
+      </w:r>
+    </w:p>
+    <w:p>
+      <w:r>
+        <w:t>Edizione: {{edizione}}</w:t>
+      </w:r>
+    </w:p>
+    <w:p/>
+    <w:p>
+      <w:r>
+        <w:t>Descrizione: {{descrizione}}</w:t>
+      </w:r>
+    </w:p>
+    <w:p/>
+    <w:p>
+      <w:r>
+        <w:t>{{image}}</w:t>
+      </w:r>
+    </w:p>
+    <w:p/>
+    <w:p>
+      <w:r>
+        <w:t>{{voci}}</w:t>
+      </w:r>
       <w:bookmarkStart w:id="0" w:name="_GoBack"/>
       <w:bookmarkEnd w:id="0"/>
     </w:p>
+    <w:p/>
+    <w:p/>
     <w:sectPr>
+      <w:headerReference w:type="default" r:id="rId7"/>
       <w:pgSz w:w="11900" w:h="16840" w:code="9"/>
       <w:pgMar w:top="1417" w:right="1134" w:bottom="1134" w:left="1134" w:header="708" w:footer="708" w:gutter="0"/>
       <w:cols w:space="708"/>
@@ -14,6 +78,70 @@
     </w:sectPr>
   </w:body>
 </w:document>
+</file>
+
+<file path=word/endnotes.xml><?xml version="1.0" encoding="utf-8"?>
+<w:endnotes xmlns:wpc="http://schemas.microsoft.com/office/word/2010/wordprocessingCanvas" xmlns:mo="http://schemas.microsoft.com/office/mac/office/2008/main" xmlns:mc="http://schemas.openxmlformats.org/markup-compatibility/2006" xmlns:mv="urn:schemas-microsoft-com:mac:vml" xmlns:o="urn:schemas-microsoft-com:office:office" xmlns:r="http://schemas.openxmlformats.org/officeDocument/2006/relationships" xmlns:m="http://schemas.openxmlformats.org/officeDocument/2006/math" xmlns:v="urn:schemas-microsoft-com:vml" xmlns:wp14="http://schemas.microsoft.com/office/word/2010/wordprocessingDrawing" xmlns:wp="http://schemas.openxmlformats.org/drawingml/2006/wordprocessingDrawing" xmlns:w10="urn:schemas-microsoft-com:office:word" xmlns:w="http://schemas.openxmlformats.org/wordprocessingml/2006/main" xmlns:w14="http://schemas.microsoft.com/office/word/2010/wordml" xmlns:w15="http://schemas.microsoft.com/office/word/2012/wordml" xmlns:wpg="http://schemas.microsoft.com/office/word/2010/wordprocessingGroup" xmlns:wpi="http://schemas.microsoft.com/office/word/2010/wordprocessingInk" xmlns:wne="http://schemas.microsoft.com/office/word/2006/wordml" xmlns:wps="http://schemas.microsoft.com/office/word/2010/wordprocessingShape" mc:Ignorable="w14 w15 wp14">
+  <w:endnote w:type="separator" w:id="-1">
+    <w:p>
+      <w:r>
+        <w:separator/>
+      </w:r>
+    </w:p>
+  </w:endnote>
+  <w:endnote w:type="continuationSeparator" w:id="0">
+    <w:p>
+      <w:r>
+        <w:continuationSeparator/>
+      </w:r>
+    </w:p>
+  </w:endnote>
+</w:endnotes>
+</file>
+
+<file path=word/footnotes.xml><?xml version="1.0" encoding="utf-8"?>
+<w:footnotes xmlns:wpc="http://schemas.microsoft.com/office/word/2010/wordprocessingCanvas" xmlns:mo="http://schemas.microsoft.com/office/mac/office/2008/main" xmlns:mc="http://schemas.openxmlformats.org/markup-compatibility/2006" xmlns:mv="urn:schemas-microsoft-com:mac:vml" xmlns:o="urn:schemas-microsoft-com:office:office" xmlns:r="http://schemas.openxmlformats.org/officeDocument/2006/relationships" xmlns:m="http://schemas.openxmlformats.org/officeDocument/2006/math" xmlns:v="urn:schemas-microsoft-com:vml" xmlns:wp14="http://schemas.microsoft.com/office/word/2010/wordprocessingDrawing" xmlns:wp="http://schemas.openxmlformats.org/drawingml/2006/wordprocessingDrawing" xmlns:w10="urn:schemas-microsoft-com:office:word" xmlns:w="http://schemas.openxmlformats.org/wordprocessingml/2006/main" xmlns:w14="http://schemas.microsoft.com/office/word/2010/wordml" xmlns:w15="http://schemas.microsoft.com/office/word/2012/wordml" xmlns:wpg="http://schemas.microsoft.com/office/word/2010/wordprocessingGroup" xmlns:wpi="http://schemas.microsoft.com/office/word/2010/wordprocessingInk" xmlns:wne="http://schemas.microsoft.com/office/word/2006/wordml" xmlns:wps="http://schemas.microsoft.com/office/word/2010/wordprocessingShape" mc:Ignorable="w14 w15 wp14">
+  <w:footnote w:type="separator" w:id="-1">
+    <w:p>
+      <w:r>
+        <w:separator/>
+      </w:r>
+    </w:p>
+  </w:footnote>
+  <w:footnote w:type="continuationSeparator" w:id="0">
+    <w:p>
+      <w:r>
+        <w:continuationSeparator/>
+      </w:r>
+    </w:p>
+  </w:footnote>
+</w:footnotes>
+</file>
+
+<file path=word/header1.xml><?xml version="1.0" encoding="utf-8"?>
+<w:hdr xmlns:wpc="http://schemas.microsoft.com/office/word/2010/wordprocessingCanvas" xmlns:mo="http://schemas.microsoft.com/office/mac/office/2008/main" xmlns:mc="http://schemas.openxmlformats.org/markup-compatibility/2006" xmlns:mv="urn:schemas-microsoft-com:mac:vml" xmlns:o="urn:schemas-microsoft-com:office:office" xmlns:r="http://schemas.openxmlformats.org/officeDocument/2006/relationships" xmlns:m="http://schemas.openxmlformats.org/officeDocument/2006/math" xmlns:v="urn:schemas-microsoft-com:vml" xmlns:wp14="http://schemas.microsoft.com/office/word/2010/wordprocessingDrawing" xmlns:wp="http://schemas.openxmlformats.org/drawingml/2006/wordprocessingDrawing" xmlns:w10="urn:schemas-microsoft-com:office:word" xmlns:w="http://schemas.openxmlformats.org/wordprocessingml/2006/main" xmlns:w14="http://schemas.microsoft.com/office/word/2010/wordml" xmlns:w15="http://schemas.microsoft.com/office/word/2012/wordml" xmlns:wpg="http://schemas.microsoft.com/office/word/2010/wordprocessingGroup" xmlns:wpi="http://schemas.microsoft.com/office/word/2010/wordprocessingInk" xmlns:wne="http://schemas.microsoft.com/office/word/2006/wordml" xmlns:wps="http://schemas.microsoft.com/office/word/2010/wordprocessingShape" mc:Ignorable="w14 w15 wp14">
+  <w:p>
+    <w:pPr>
+      <w:jc w:val="center"/>
+      <w:rPr>
+        <w:sz w:val="32"/>
+        <w:szCs w:val="32"/>
+      </w:rPr>
+    </w:pPr>
+    <w:r>
+      <w:rPr>
+        <w:sz w:val="32"/>
+        <w:szCs w:val="32"/>
+      </w:rPr>
+      <w:t>Premio Biennale Nazionale dell’Incisione, Premio Acqui</w:t>
+    </w:r>
+  </w:p>
+  <w:p>
+    <w:pPr>
+      <w:pStyle w:val="Intestazione"/>
+    </w:pPr>
+  </w:p>
+</w:hdr>
 </file>
 
 <file path=word/styles.xml><?xml version="1.0" encoding="utf-8"?>
@@ -444,6 +572,48 @@
     <w:semiHidden/>
     <w:unhideWhenUsed/>
   </w:style>
+  <w:style w:type="paragraph" w:styleId="Intestazione">
+    <w:name w:val="header"/>
+    <w:basedOn w:val="Normale"/>
+    <w:link w:val="IntestazioneCarattere"/>
+    <w:uiPriority w:val="99"/>
+    <w:unhideWhenUsed/>
+    <w:rsid w:val="007F2B42"/>
+    <w:pPr>
+      <w:tabs>
+        <w:tab w:val="center" w:pos="4819"/>
+        <w:tab w:val="right" w:pos="9638"/>
+      </w:tabs>
+    </w:pPr>
+  </w:style>
+  <w:style w:type="character" w:customStyle="1" w:styleId="IntestazioneCarattere">
+    <w:name w:val="Intestazione Carattere"/>
+    <w:basedOn w:val="Carpredefinitoparagrafo"/>
+    <w:link w:val="Intestazione"/>
+    <w:uiPriority w:val="99"/>
+    <w:rsid w:val="007F2B42"/>
+  </w:style>
+  <w:style w:type="paragraph" w:styleId="Pidipagina">
+    <w:name w:val="footer"/>
+    <w:basedOn w:val="Normale"/>
+    <w:link w:val="PidipaginaCarattere"/>
+    <w:uiPriority w:val="99"/>
+    <w:unhideWhenUsed/>
+    <w:rsid w:val="007F2B42"/>
+    <w:pPr>
+      <w:tabs>
+        <w:tab w:val="center" w:pos="4819"/>
+        <w:tab w:val="right" w:pos="9638"/>
+      </w:tabs>
+    </w:pPr>
+  </w:style>
+  <w:style w:type="character" w:customStyle="1" w:styleId="PidipaginaCarattere">
+    <w:name w:val="Piè di pagina Carattere"/>
+    <w:basedOn w:val="Carpredefinitoparagrafo"/>
+    <w:link w:val="Pidipagina"/>
+    <w:uiPriority w:val="99"/>
+    <w:rsid w:val="007F2B42"/>
+  </w:style>
 </w:styles>
 </file>
 
@@ -713,7 +883,7 @@
 </file>
 
 <file path=customXml/itemProps1.xml><?xml version="1.0" encoding="utf-8"?>
-<ds:datastoreItem xmlns:ds="http://schemas.openxmlformats.org/officeDocument/2006/customXml" ds:itemID="{5935A031-4CE6-C044-A9E0-89D441BC3F83}">
+<ds:datastoreItem xmlns:ds="http://schemas.openxmlformats.org/officeDocument/2006/customXml" ds:itemID="{72EBB50C-6077-E548-AB74-0BF296C4B0EC}">
   <ds:schemaRefs>
     <ds:schemaRef ds:uri="http://schemas.openxmlformats.org/officeDocument/2006/bibliography"/>
   </ds:schemaRefs>

</xml_diff>